<commit_message>
Agrego pizarra de Floyd y ejercicios para el final
</commit_message>
<xml_diff>
--- a/Clase XI - Grafos y recorridos complejos/Ejercicios de grafos.docx
+++ b/Clase XI - Grafos y recorridos complejos/Ejercicios de grafos.docx
@@ -1761,6 +1761,99 @@
                     <a:xfrm>
                       <a:off x="0" y="0"/>
                       <a:ext cx="5400040" cy="3180715"/>
+                    </a:xfrm>
+                    <a:prstGeom prst="rect">
+                      <a:avLst/>
+                    </a:prstGeom>
+                  </pic:spPr>
+                </pic:pic>
+              </a:graphicData>
+            </a:graphic>
+          </wp:inline>
+        </w:drawing>
+      </w:r>
+    </w:p>
+    <w:p>
+      <w:pPr>
+        <w:jc w:val="center"/>
+      </w:pPr>
+    </w:p>
+    <w:p>
+      <w:pPr>
+        <w:jc w:val="center"/>
+        <w:rPr>
+          <w:b/>
+          <w:bCs/>
+          <w:i/>
+          <w:iCs/>
+        </w:rPr>
+      </w:pPr>
+      <w:r>
+        <w:rPr>
+          <w:b/>
+          <w:bCs/>
+          <w:i/>
+          <w:iCs/>
+        </w:rPr>
+        <w:t xml:space="preserve">Realizar Floyd – </w:t>
+      </w:r>
+      <w:proofErr w:type="spellStart"/>
+      <w:r>
+        <w:rPr>
+          <w:b/>
+          <w:bCs/>
+          <w:i/>
+          <w:iCs/>
+        </w:rPr>
+        <w:t>Warshall</w:t>
+      </w:r>
+      <w:proofErr w:type="spellEnd"/>
+      <w:r>
+        <w:rPr>
+          <w:b/>
+          <w:bCs/>
+          <w:i/>
+          <w:iCs/>
+        </w:rPr>
+        <w:t xml:space="preserve"> e interpretar la matriz de recorridos. </w:t>
+      </w:r>
+    </w:p>
+    <w:p>
+      <w:pPr>
+        <w:jc w:val="center"/>
+      </w:pPr>
+    </w:p>
+    <w:p>
+      <w:pPr>
+        <w:jc w:val="center"/>
+      </w:pPr>
+      <w:r>
+        <w:lastRenderedPageBreak/>
+        <w:drawing>
+          <wp:inline distT="0" distB="0" distL="0" distR="0" wp14:anchorId="5136DFFE" wp14:editId="19F4929B">
+            <wp:extent cx="3398520" cy="2616321"/>
+            <wp:effectExtent l="0" t="0" r="0" b="0"/>
+            <wp:docPr id="896333878" name="Imagen 1" descr="Forma&#10;&#10;El contenido generado por IA puede ser incorrecto."/>
+            <wp:cNvGraphicFramePr>
+              <a:graphicFrameLocks xmlns:a="http://schemas.openxmlformats.org/drawingml/2006/main" noChangeAspect="1"/>
+            </wp:cNvGraphicFramePr>
+            <a:graphic xmlns:a="http://schemas.openxmlformats.org/drawingml/2006/main">
+              <a:graphicData uri="http://schemas.openxmlformats.org/drawingml/2006/picture">
+                <pic:pic xmlns:pic="http://schemas.openxmlformats.org/drawingml/2006/picture">
+                  <pic:nvPicPr>
+                    <pic:cNvPr id="896333878" name="Imagen 1" descr="Forma&#10;&#10;El contenido generado por IA puede ser incorrecto."/>
+                    <pic:cNvPicPr/>
+                  </pic:nvPicPr>
+                  <pic:blipFill>
+                    <a:blip r:embed="rId8"/>
+                    <a:stretch>
+                      <a:fillRect/>
+                    </a:stretch>
+                  </pic:blipFill>
+                  <pic:spPr>
+                    <a:xfrm>
+                      <a:off x="0" y="0"/>
+                      <a:ext cx="3405793" cy="2621920"/>
                     </a:xfrm>
                     <a:prstGeom prst="rect">
                       <a:avLst/>
@@ -2386,6 +2479,7 @@
   <w:style w:type="character" w:default="1" w:styleId="Fuentedeprrafopredeter">
     <w:name w:val="Default Paragraph Font"/>
     <w:uiPriority w:val="1"/>
+    <w:semiHidden/>
     <w:unhideWhenUsed/>
   </w:style>
   <w:style w:type="table" w:default="1" w:styleId="Tablanormal">

</xml_diff>